<commit_message>
added module 4 javabeans assignment
</commit_message>
<xml_diff>
--- a/module-1/J.Davis_Module1.docx
+++ b/module-1/J.Davis_Module1.docx
@@ -2,309 +2,360 @@
 <file path=word/document.xml><?xml version="1.0" encoding="utf-8"?>
 <w:document xmlns:wpc="http://schemas.microsoft.com/office/word/2010/wordprocessingCanvas" xmlns:cx="http://schemas.microsoft.com/office/drawing/2014/chartex" xmlns:cx1="http://schemas.microsoft.com/office/drawing/2015/9/8/chartex" xmlns:cx2="http://schemas.microsoft.com/office/drawing/2015/10/21/chartex" xmlns:cx3="http://schemas.microsoft.com/office/drawing/2016/5/9/chartex" xmlns:cx4="http://schemas.microsoft.com/office/drawing/2016/5/10/chartex" xmlns:cx5="http://schemas.microsoft.com/office/drawing/2016/5/11/chartex" xmlns:cx6="http://schemas.microsoft.com/office/drawing/2016/5/12/chartex" xmlns:cx7="http://schemas.microsoft.com/office/drawing/2016/5/13/chartex" xmlns:cx8="http://schemas.microsoft.com/office/drawing/2016/5/14/chartex" xmlns:mc="http://schemas.openxmlformats.org/markup-compatibility/2006" xmlns:aink="http://schemas.microsoft.com/office/drawing/2016/ink" xmlns:am3d="http://schemas.microsoft.com/office/drawing/2017/model3d" xmlns:o="urn:schemas-microsoft-com:office:office" xmlns:oel="http://schemas.microsoft.com/office/2019/extlst" xmlns:r="http://schemas.openxmlformats.org/officeDocument/2006/relationships" xmlns:m="http://schemas.openxmlformats.org/officeDocument/2006/math" xmlns:v="urn:schemas-microsoft-com:vml" xmlns:wp14="http://schemas.microsoft.com/office/word/2010/wordprocessingDrawing" xmlns:wp="http://schemas.openxmlformats.org/drawingml/2006/wordprocessingDrawing" xmlns:w10="urn:schemas-microsoft-com:office:word" xmlns:w="http://schemas.openxmlformats.org/wordprocessingml/2006/main" xmlns:w14="http://schemas.microsoft.com/office/word/2010/wordml" xmlns:w15="http://schemas.microsoft.com/office/word/2012/wordml" xmlns:w16cex="http://schemas.microsoft.com/office/word/2018/wordml/cex" xmlns:w16cid="http://schemas.microsoft.com/office/word/2016/wordml/cid" xmlns:w16="http://schemas.microsoft.com/office/word/2018/wordml" xmlns:w16du="http://schemas.microsoft.com/office/word/2023/wordml/word16du" xmlns:w16sdtdh="http://schemas.microsoft.com/office/word/2020/wordml/sdtdatahash" xmlns:w16sdtfl="http://schemas.microsoft.com/office/word/2024/wordml/sdtformatlock" xmlns:w16se="http://schemas.microsoft.com/office/word/2015/wordml/symex" xmlns:wpg="http://schemas.microsoft.com/office/word/2010/wordprocessingGroup" xmlns:wpi="http://schemas.microsoft.com/office/word/2010/wordprocessingInk" xmlns:wne="http://schemas.microsoft.com/office/word/2006/wordml" xmlns:wps="http://schemas.microsoft.com/office/word/2010/wordprocessingShape" mc:Ignorable="w14 w15 w16se w16cid w16 w16cex w16sdtdh w16sdtfl w16du wp14">
   <w:body>
-    <w:p/>
-    <w:p>
-      <w:hyperlink r:id="rId6" w:history="1">
+    <w:p>
+      <w:pPr>
+        <w:spacing w:line="480" w:lineRule="auto"/>
+        <w:jc w:val="center"/>
+        <w:rPr>
+          <w:sz w:val="24"/>
+          <w:szCs w:val="24"/>
+        </w:rPr>
+      </w:pPr>
+      <w:r>
+        <w:rPr>
+          <w:sz w:val="24"/>
+          <w:szCs w:val="24"/>
+        </w:rPr>
+        <w:t xml:space="preserve">Operation </w:t>
+      </w:r>
+      <w:proofErr w:type="spellStart"/>
+      <w:r>
+        <w:rPr>
+          <w:sz w:val="24"/>
+          <w:szCs w:val="24"/>
+        </w:rPr>
+        <w:t>InVersion</w:t>
+      </w:r>
+      <w:proofErr w:type="spellEnd"/>
+    </w:p>
+    <w:p>
+      <w:pPr>
+        <w:spacing w:line="480" w:lineRule="auto"/>
+        <w:ind w:firstLine="720"/>
+        <w:rPr>
+          <w:sz w:val="24"/>
+          <w:szCs w:val="24"/>
+        </w:rPr>
+      </w:pPr>
+      <w:r>
+        <w:rPr>
+          <w:sz w:val="24"/>
+          <w:szCs w:val="24"/>
+        </w:rPr>
+        <w:t>Imagine LinkedIn in its early days, riding a wave of explosive growth. Beneath that success, however, a hidden challenge brewed: a single, colossal Java application named "Leo." Like a growing giant still wearing its baby clothes, Leo, designed for a simpler time, began to buckle under the weight of millions of users. Even as some smaller limbs of functionality branched off, Leo remained the beating, yet increasingly erratic, heart of the system. By 2010, its pulse was weak. Production went dark too often, fixing problems felt like navigating a maze blindfolded, and rolling out new features was a slow, agonizing crawl, happening only once every two weeks. The pain was undeniable, the pace unsustainable. LinkedIn was at a breaking point.</w:t>
+      </w:r>
+    </w:p>
+    <w:p>
+      <w:pPr>
+        <w:spacing w:line="480" w:lineRule="auto"/>
+        <w:ind w:firstLine="720"/>
+        <w:rPr>
+          <w:sz w:val="24"/>
+          <w:szCs w:val="24"/>
+        </w:rPr>
+      </w:pPr>
+      <w:r>
+        <w:rPr>
+          <w:sz w:val="24"/>
+          <w:szCs w:val="24"/>
+        </w:rPr>
+        <w:t xml:space="preserve">Then came the bold decision. Just six months after their triumphant IPO in 2011, LinkedIn called a strategic halt. For two intense months, "Operation </w:t>
+      </w:r>
+      <w:proofErr w:type="spellStart"/>
+      <w:r>
+        <w:rPr>
+          <w:sz w:val="24"/>
+          <w:szCs w:val="24"/>
+        </w:rPr>
+        <w:t>InVersion</w:t>
+      </w:r>
+      <w:proofErr w:type="spellEnd"/>
+      <w:r>
+        <w:rPr>
+          <w:sz w:val="24"/>
+          <w:szCs w:val="24"/>
+        </w:rPr>
+        <w:t>" swept through the engineering teams. No new shining features, no quick wins. Instead, every effort was poured into dissecting the old, into rebuilding the very foundations of their digital world. They painstakingly revamped computing environments, smoothed out deployment bottlenecks, and fundamentally re-architected their entire system. The mission was clear: "Kill Leo"</w:t>
+      </w:r>
+      <w:r>
+        <w:rPr>
+          <w:sz w:val="24"/>
+          <w:szCs w:val="24"/>
+        </w:rPr>
+        <w:t>,</w:t>
+      </w:r>
+      <w:r>
+        <w:rPr>
+          <w:sz w:val="24"/>
+          <w:szCs w:val="24"/>
+        </w:rPr>
+        <w:t xml:space="preserve"> not in malice, but to liberate LinkedIn into a new era of agile, resilient, and independent services.</w:t>
+      </w:r>
+    </w:p>
+    <w:p>
+      <w:pPr>
+        <w:spacing w:line="480" w:lineRule="auto"/>
+        <w:ind w:firstLine="720"/>
+        <w:rPr>
+          <w:b/>
+          <w:bCs/>
+          <w:sz w:val="24"/>
+          <w:szCs w:val="24"/>
+        </w:rPr>
+      </w:pPr>
+      <w:r>
+        <w:rPr>
+          <w:b/>
+          <w:bCs/>
+          <w:sz w:val="24"/>
+          <w:szCs w:val="24"/>
+        </w:rPr>
+        <w:t>Lessons Learned:</w:t>
+      </w:r>
+    </w:p>
+    <w:p>
+      <w:pPr>
+        <w:spacing w:line="480" w:lineRule="auto"/>
+        <w:ind w:firstLine="720"/>
+        <w:rPr>
+          <w:sz w:val="24"/>
+          <w:szCs w:val="24"/>
+        </w:rPr>
+      </w:pPr>
+      <w:r>
+        <w:rPr>
+          <w:sz w:val="24"/>
+          <w:szCs w:val="24"/>
+        </w:rPr>
+        <w:t xml:space="preserve">The saga of Leo teaches us that technical debt is a silent, insidious force. Each shortcut taken, each overdue upgrade, compounds like interest, eventually manifesting as debilitating operational inefficiencies and instability. LinkedIn's painful reckoning reveals that waiting for a </w:t>
+      </w:r>
+      <w:r>
+        <w:rPr>
+          <w:sz w:val="24"/>
+          <w:szCs w:val="24"/>
+        </w:rPr>
+        <w:lastRenderedPageBreak/>
+        <w:t xml:space="preserve">crisis to address this debt is a dangerous gamble; a proactive, steady approach is the only sustainable path. Furthermore, the tale of Leo highlights the inevitable constraints of monolithic </w:t>
+      </w:r>
+      <w:proofErr w:type="gramStart"/>
+      <w:r>
+        <w:rPr>
+          <w:sz w:val="24"/>
+          <w:szCs w:val="24"/>
+        </w:rPr>
+        <w:t>architectures</w:t>
+      </w:r>
+      <w:proofErr w:type="gramEnd"/>
+      <w:r>
+        <w:rPr>
+          <w:sz w:val="24"/>
+          <w:szCs w:val="24"/>
+        </w:rPr>
+        <w:t xml:space="preserve"> when confronted with hyper-growth. What works at startup speed becomes a drag at scale, demanding a brave pivot to modularity for true agility. Ultimately, Operation </w:t>
+      </w:r>
+      <w:proofErr w:type="spellStart"/>
+      <w:r>
+        <w:rPr>
+          <w:sz w:val="24"/>
+          <w:szCs w:val="24"/>
+        </w:rPr>
+        <w:t>InVersion</w:t>
+      </w:r>
+      <w:proofErr w:type="spellEnd"/>
+      <w:r>
+        <w:rPr>
+          <w:sz w:val="24"/>
+          <w:szCs w:val="24"/>
+        </w:rPr>
+        <w:t xml:space="preserve"> stands as a stark reminder of the profound cost of procrastination. Sacrificing short-term feature development post-IPO was a bitter pill, but one LinkedIn had to swallow to ensure its long-term strategic viability and continued innovation.</w:t>
+      </w:r>
+    </w:p>
+    <w:p>
+      <w:pPr>
+        <w:spacing w:line="480" w:lineRule="auto"/>
+        <w:ind w:firstLine="720"/>
+        <w:rPr>
+          <w:sz w:val="24"/>
+          <w:szCs w:val="24"/>
+        </w:rPr>
+      </w:pPr>
+    </w:p>
+    <w:p>
+      <w:pPr>
+        <w:spacing w:line="480" w:lineRule="auto"/>
+        <w:ind w:firstLine="720"/>
+        <w:rPr>
+          <w:sz w:val="24"/>
+          <w:szCs w:val="24"/>
+        </w:rPr>
+      </w:pPr>
+    </w:p>
+    <w:p>
+      <w:pPr>
+        <w:spacing w:line="480" w:lineRule="auto"/>
+        <w:ind w:firstLine="720"/>
+        <w:rPr>
+          <w:sz w:val="24"/>
+          <w:szCs w:val="24"/>
+        </w:rPr>
+      </w:pPr>
+      <w:r>
+        <w:rPr>
+          <w:sz w:val="24"/>
+          <w:szCs w:val="24"/>
+        </w:rPr>
+        <w:t>Sources:</w:t>
+      </w:r>
+    </w:p>
+    <w:p>
+      <w:pPr>
+        <w:spacing w:line="480" w:lineRule="auto"/>
+        <w:ind w:firstLine="720"/>
+        <w:rPr>
+          <w:sz w:val="24"/>
+          <w:szCs w:val="24"/>
+        </w:rPr>
+      </w:pPr>
+      <w:r>
+        <w:rPr>
+          <w:sz w:val="24"/>
+          <w:szCs w:val="24"/>
+        </w:rPr>
+        <w:t xml:space="preserve">Kim, G., Humble, J., Debois, P., &amp; Willis, J. (2016). </w:t>
+      </w:r>
+      <w:r>
+        <w:rPr>
+          <w:i/>
+          <w:iCs/>
+          <w:sz w:val="24"/>
+          <w:szCs w:val="24"/>
+        </w:rPr>
+        <w:t>The DevOps Handbook: How to Create World-Class Agility, Reliability, &amp; Security in Technology Organizations</w:t>
+      </w:r>
+      <w:r>
+        <w:rPr>
+          <w:sz w:val="24"/>
+          <w:szCs w:val="24"/>
+        </w:rPr>
+        <w:t>. IT Revolution.</w:t>
+      </w:r>
+      <w:r>
+        <w:rPr>
+          <w:sz w:val="24"/>
+          <w:szCs w:val="24"/>
+        </w:rPr>
+        <w:t xml:space="preserve"> </w:t>
+      </w:r>
+    </w:p>
+    <w:p>
+      <w:pPr>
+        <w:spacing w:line="480" w:lineRule="auto"/>
+        <w:ind w:firstLine="720"/>
+        <w:rPr>
+          <w:sz w:val="24"/>
+          <w:szCs w:val="24"/>
+        </w:rPr>
+      </w:pPr>
+      <w:proofErr w:type="spellStart"/>
+      <w:r>
+        <w:rPr>
+          <w:sz w:val="24"/>
+          <w:szCs w:val="24"/>
+        </w:rPr>
+        <w:t>Brainhub</w:t>
+      </w:r>
+      <w:proofErr w:type="spellEnd"/>
+      <w:r>
+        <w:rPr>
+          <w:b/>
+          <w:bCs/>
+          <w:sz w:val="24"/>
+          <w:szCs w:val="24"/>
+        </w:rPr>
+        <w:t>.</w:t>
+      </w:r>
+      <w:r>
+        <w:rPr>
+          <w:sz w:val="24"/>
+          <w:szCs w:val="24"/>
+        </w:rPr>
+        <w:t xml:space="preserve"> (n.d.). </w:t>
+      </w:r>
+      <w:r>
+        <w:rPr>
+          <w:i/>
+          <w:iCs/>
+          <w:sz w:val="24"/>
+          <w:szCs w:val="24"/>
+        </w:rPr>
+        <w:t xml:space="preserve">Technical Debt in Microservices: How </w:t>
+      </w:r>
+      <w:proofErr w:type="gramStart"/>
+      <w:r>
+        <w:rPr>
+          <w:i/>
+          <w:iCs/>
+          <w:sz w:val="24"/>
+          <w:szCs w:val="24"/>
+        </w:rPr>
+        <w:t>To</w:t>
+      </w:r>
+      <w:proofErr w:type="gramEnd"/>
+      <w:r>
+        <w:rPr>
+          <w:i/>
+          <w:iCs/>
+          <w:sz w:val="24"/>
+          <w:szCs w:val="24"/>
+        </w:rPr>
+        <w:t xml:space="preserve"> Manage It?</w:t>
+      </w:r>
+      <w:r>
+        <w:rPr>
+          <w:sz w:val="24"/>
+          <w:szCs w:val="24"/>
+        </w:rPr>
+        <w:t xml:space="preserve"> </w:t>
+      </w:r>
+      <w:proofErr w:type="spellStart"/>
+      <w:r>
+        <w:rPr>
+          <w:sz w:val="24"/>
+          <w:szCs w:val="24"/>
+        </w:rPr>
+        <w:t>Brainhub</w:t>
+      </w:r>
+      <w:proofErr w:type="spellEnd"/>
+      <w:r>
+        <w:rPr>
+          <w:sz w:val="24"/>
+          <w:szCs w:val="24"/>
+        </w:rPr>
+        <w:t xml:space="preserve">. </w:t>
+      </w:r>
+      <w:hyperlink r:id="rId6" w:tgtFrame="_blank" w:history="1">
         <w:r>
           <w:rPr>
             <w:rStyle w:val="Hyperlink"/>
+            <w:sz w:val="24"/>
+            <w:szCs w:val="24"/>
           </w:rPr>
-          <w:t>https://github.com/JonDavis8712/csd-430</w:t>
+          <w:t>https://brainhub.eu/library/technical-debt-in-microservices</w:t>
         </w:r>
       </w:hyperlink>
     </w:p>
     <w:p>
-      <w:r>
-        <w:drawing>
-          <wp:inline distT="0" distB="0" distL="0" distR="0" wp14:anchorId="32B1AE5A" wp14:editId="29D5B0CA">
-            <wp:extent cx="3170195" cy="2065199"/>
-            <wp:effectExtent l="0" t="0" r="0" b="0"/>
-            <wp:docPr id="1353881599" name="Picture 1" descr="A screenshot of a computer program&#10;&#10;AI-generated content may be incorrect."/>
-            <wp:cNvGraphicFramePr>
-              <a:graphicFrameLocks xmlns:a="http://schemas.openxmlformats.org/drawingml/2006/main" noChangeAspect="1"/>
-            </wp:cNvGraphicFramePr>
-            <a:graphic xmlns:a="http://schemas.openxmlformats.org/drawingml/2006/main">
-              <a:graphicData uri="http://schemas.openxmlformats.org/drawingml/2006/picture">
-                <pic:pic xmlns:pic="http://schemas.openxmlformats.org/drawingml/2006/picture">
-                  <pic:nvPicPr>
-                    <pic:cNvPr id="1353881599" name="Picture 1" descr="A screenshot of a computer program&#10;&#10;AI-generated content may be incorrect."/>
-                    <pic:cNvPicPr/>
-                  </pic:nvPicPr>
-                  <pic:blipFill>
-                    <a:blip r:embed="rId7"/>
-                    <a:stretch>
-                      <a:fillRect/>
-                    </a:stretch>
-                  </pic:blipFill>
-                  <pic:spPr>
-                    <a:xfrm>
-                      <a:off x="0" y="0"/>
-                      <a:ext cx="3170195" cy="2065199"/>
-                    </a:xfrm>
-                    <a:prstGeom prst="rect">
-                      <a:avLst/>
-                    </a:prstGeom>
-                  </pic:spPr>
-                </pic:pic>
-              </a:graphicData>
-            </a:graphic>
-          </wp:inline>
-        </w:drawing>
-      </w:r>
-      <w:r>
-        <w:drawing>
-          <wp:inline distT="0" distB="0" distL="0" distR="0" wp14:anchorId="274915A0" wp14:editId="790D0B44">
-            <wp:extent cx="5943600" cy="5508625"/>
-            <wp:effectExtent l="0" t="0" r="0" b="0"/>
-            <wp:docPr id="158071217" name="Picture 1" descr="A screenshot of a computer program&#10;&#10;AI-generated content may be incorrect."/>
-            <wp:cNvGraphicFramePr>
-              <a:graphicFrameLocks xmlns:a="http://schemas.openxmlformats.org/drawingml/2006/main" noChangeAspect="1"/>
-            </wp:cNvGraphicFramePr>
-            <a:graphic xmlns:a="http://schemas.openxmlformats.org/drawingml/2006/main">
-              <a:graphicData uri="http://schemas.openxmlformats.org/drawingml/2006/picture">
-                <pic:pic xmlns:pic="http://schemas.openxmlformats.org/drawingml/2006/picture">
-                  <pic:nvPicPr>
-                    <pic:cNvPr id="158071217" name="Picture 1" descr="A screenshot of a computer program&#10;&#10;AI-generated content may be incorrect."/>
-                    <pic:cNvPicPr/>
-                  </pic:nvPicPr>
-                  <pic:blipFill>
-                    <a:blip r:embed="rId8"/>
-                    <a:stretch>
-                      <a:fillRect/>
-                    </a:stretch>
-                  </pic:blipFill>
-                  <pic:spPr>
-                    <a:xfrm>
-                      <a:off x="0" y="0"/>
-                      <a:ext cx="5943600" cy="5508625"/>
-                    </a:xfrm>
-                    <a:prstGeom prst="rect">
-                      <a:avLst/>
-                    </a:prstGeom>
-                  </pic:spPr>
-                </pic:pic>
-              </a:graphicData>
-            </a:graphic>
-          </wp:inline>
-        </w:drawing>
-      </w:r>
-    </w:p>
-    <w:p>
-      <w:r>
-        <w:lastRenderedPageBreak/>
-        <w:drawing>
-          <wp:inline distT="0" distB="0" distL="0" distR="0" wp14:anchorId="2577950D" wp14:editId="79D916B5">
-            <wp:extent cx="5943600" cy="3070860"/>
-            <wp:effectExtent l="0" t="0" r="0" b="0"/>
-            <wp:docPr id="249905896" name="Picture 1" descr="A screen shot of a computer&#10;&#10;AI-generated content may be incorrect."/>
-            <wp:cNvGraphicFramePr>
-              <a:graphicFrameLocks xmlns:a="http://schemas.openxmlformats.org/drawingml/2006/main" noChangeAspect="1"/>
-            </wp:cNvGraphicFramePr>
-            <a:graphic xmlns:a="http://schemas.openxmlformats.org/drawingml/2006/main">
-              <a:graphicData uri="http://schemas.openxmlformats.org/drawingml/2006/picture">
-                <pic:pic xmlns:pic="http://schemas.openxmlformats.org/drawingml/2006/picture">
-                  <pic:nvPicPr>
-                    <pic:cNvPr id="249905896" name="Picture 1" descr="A screen shot of a computer&#10;&#10;AI-generated content may be incorrect."/>
-                    <pic:cNvPicPr/>
-                  </pic:nvPicPr>
-                  <pic:blipFill>
-                    <a:blip r:embed="rId9"/>
-                    <a:stretch>
-                      <a:fillRect/>
-                    </a:stretch>
-                  </pic:blipFill>
-                  <pic:spPr>
-                    <a:xfrm>
-                      <a:off x="0" y="0"/>
-                      <a:ext cx="5943600" cy="3070860"/>
-                    </a:xfrm>
-                    <a:prstGeom prst="rect">
-                      <a:avLst/>
-                    </a:prstGeom>
-                  </pic:spPr>
-                </pic:pic>
-              </a:graphicData>
-            </a:graphic>
-          </wp:inline>
-        </w:drawing>
-      </w:r>
-      <w:r>
-        <w:drawing>
-          <wp:inline distT="0" distB="0" distL="0" distR="0" wp14:anchorId="7BF0E866" wp14:editId="3D125DA1">
-            <wp:extent cx="4282811" cy="952583"/>
-            <wp:effectExtent l="0" t="0" r="3810" b="0"/>
-            <wp:docPr id="779436390" name="Picture 1" descr="A black screen with white text&#10;&#10;AI-generated content may be incorrect."/>
-            <wp:cNvGraphicFramePr>
-              <a:graphicFrameLocks xmlns:a="http://schemas.openxmlformats.org/drawingml/2006/main" noChangeAspect="1"/>
-            </wp:cNvGraphicFramePr>
-            <a:graphic xmlns:a="http://schemas.openxmlformats.org/drawingml/2006/main">
-              <a:graphicData uri="http://schemas.openxmlformats.org/drawingml/2006/picture">
-                <pic:pic xmlns:pic="http://schemas.openxmlformats.org/drawingml/2006/picture">
-                  <pic:nvPicPr>
-                    <pic:cNvPr id="779436390" name="Picture 1" descr="A black screen with white text&#10;&#10;AI-generated content may be incorrect."/>
-                    <pic:cNvPicPr/>
-                  </pic:nvPicPr>
-                  <pic:blipFill>
-                    <a:blip r:embed="rId10"/>
-                    <a:stretch>
-                      <a:fillRect/>
-                    </a:stretch>
-                  </pic:blipFill>
-                  <pic:spPr>
-                    <a:xfrm>
-                      <a:off x="0" y="0"/>
-                      <a:ext cx="4282811" cy="952583"/>
-                    </a:xfrm>
-                    <a:prstGeom prst="rect">
-                      <a:avLst/>
-                    </a:prstGeom>
-                  </pic:spPr>
-                </pic:pic>
-              </a:graphicData>
-            </a:graphic>
-          </wp:inline>
-        </w:drawing>
-      </w:r>
-      <w:r>
-        <w:lastRenderedPageBreak/>
-        <w:drawing>
-          <wp:inline distT="0" distB="0" distL="0" distR="0" wp14:anchorId="32381205" wp14:editId="34BAFA1A">
-            <wp:extent cx="3177815" cy="6386113"/>
-            <wp:effectExtent l="0" t="0" r="3810" b="0"/>
-            <wp:docPr id="1915530336" name="Picture 1" descr="A screen shot of a computer program&#10;&#10;AI-generated content may be incorrect."/>
-            <wp:cNvGraphicFramePr>
-              <a:graphicFrameLocks xmlns:a="http://schemas.openxmlformats.org/drawingml/2006/main" noChangeAspect="1"/>
-            </wp:cNvGraphicFramePr>
-            <a:graphic xmlns:a="http://schemas.openxmlformats.org/drawingml/2006/main">
-              <a:graphicData uri="http://schemas.openxmlformats.org/drawingml/2006/picture">
-                <pic:pic xmlns:pic="http://schemas.openxmlformats.org/drawingml/2006/picture">
-                  <pic:nvPicPr>
-                    <pic:cNvPr id="1915530336" name="Picture 1" descr="A screen shot of a computer program&#10;&#10;AI-generated content may be incorrect."/>
-                    <pic:cNvPicPr/>
-                  </pic:nvPicPr>
-                  <pic:blipFill>
-                    <a:blip r:embed="rId11"/>
-                    <a:stretch>
-                      <a:fillRect/>
-                    </a:stretch>
-                  </pic:blipFill>
-                  <pic:spPr>
-                    <a:xfrm>
-                      <a:off x="0" y="0"/>
-                      <a:ext cx="3177815" cy="6386113"/>
-                    </a:xfrm>
-                    <a:prstGeom prst="rect">
-                      <a:avLst/>
-                    </a:prstGeom>
-                  </pic:spPr>
-                </pic:pic>
-              </a:graphicData>
-            </a:graphic>
-          </wp:inline>
-        </w:drawing>
-      </w:r>
-    </w:p>
-    <w:p>
-      <w:r>
-        <w:lastRenderedPageBreak/>
-        <w:drawing>
-          <wp:inline distT="0" distB="0" distL="0" distR="0" wp14:anchorId="4D5895EF" wp14:editId="01C33D3E">
-            <wp:extent cx="2179509" cy="3109229"/>
-            <wp:effectExtent l="0" t="0" r="0" b="0"/>
-            <wp:docPr id="32862046" name="Picture 1" descr="A screen shot of a computer program&#10;&#10;AI-generated content may be incorrect."/>
-            <wp:cNvGraphicFramePr>
-              <a:graphicFrameLocks xmlns:a="http://schemas.openxmlformats.org/drawingml/2006/main" noChangeAspect="1"/>
-            </wp:cNvGraphicFramePr>
-            <a:graphic xmlns:a="http://schemas.openxmlformats.org/drawingml/2006/main">
-              <a:graphicData uri="http://schemas.openxmlformats.org/drawingml/2006/picture">
-                <pic:pic xmlns:pic="http://schemas.openxmlformats.org/drawingml/2006/picture">
-                  <pic:nvPicPr>
-                    <pic:cNvPr id="32862046" name="Picture 1" descr="A screen shot of a computer program&#10;&#10;AI-generated content may be incorrect."/>
-                    <pic:cNvPicPr/>
-                  </pic:nvPicPr>
-                  <pic:blipFill>
-                    <a:blip r:embed="rId12"/>
-                    <a:stretch>
-                      <a:fillRect/>
-                    </a:stretch>
-                  </pic:blipFill>
-                  <pic:spPr>
-                    <a:xfrm>
-                      <a:off x="0" y="0"/>
-                      <a:ext cx="2179509" cy="3109229"/>
-                    </a:xfrm>
-                    <a:prstGeom prst="rect">
-                      <a:avLst/>
-                    </a:prstGeom>
-                  </pic:spPr>
-                </pic:pic>
-              </a:graphicData>
-            </a:graphic>
-          </wp:inline>
-        </w:drawing>
-      </w:r>
-    </w:p>
-    <w:p>
-      <w:r>
-        <w:drawing>
-          <wp:anchor distT="0" distB="0" distL="114300" distR="114300" simplePos="0" relativeHeight="251658240" behindDoc="0" locked="0" layoutInCell="1" allowOverlap="1" wp14:anchorId="538262A1" wp14:editId="3F28F91B">
-            <wp:simplePos x="0" y="0"/>
-            <wp:positionH relativeFrom="margin">
-              <wp:align>center</wp:align>
-            </wp:positionH>
-            <wp:positionV relativeFrom="paragraph">
-              <wp:posOffset>134620</wp:posOffset>
-            </wp:positionV>
-            <wp:extent cx="7523480" cy="2879725"/>
-            <wp:effectExtent l="0" t="0" r="1270" b="0"/>
-            <wp:wrapNone/>
-            <wp:docPr id="1675347307" name="Picture 1" descr="A screenshot of a computer&#10;&#10;AI-generated content may be incorrect."/>
-            <wp:cNvGraphicFramePr>
-              <a:graphicFrameLocks xmlns:a="http://schemas.openxmlformats.org/drawingml/2006/main" noChangeAspect="1"/>
-            </wp:cNvGraphicFramePr>
-            <a:graphic xmlns:a="http://schemas.openxmlformats.org/drawingml/2006/main">
-              <a:graphicData uri="http://schemas.openxmlformats.org/drawingml/2006/picture">
-                <pic:pic xmlns:pic="http://schemas.openxmlformats.org/drawingml/2006/picture">
-                  <pic:nvPicPr>
-                    <pic:cNvPr id="1675347307" name="Picture 1" descr="A screenshot of a computer&#10;&#10;AI-generated content may be incorrect."/>
-                    <pic:cNvPicPr/>
-                  </pic:nvPicPr>
-                  <pic:blipFill>
-                    <a:blip r:embed="rId13" cstate="print">
-                      <a:extLst>
-                        <a:ext uri="{28A0092B-C50C-407E-A947-70E740481C1C}">
-                          <a14:useLocalDpi xmlns:a14="http://schemas.microsoft.com/office/drawing/2010/main" val="0"/>
-                        </a:ext>
-                      </a:extLst>
-                    </a:blip>
-                    <a:stretch>
-                      <a:fillRect/>
-                    </a:stretch>
-                  </pic:blipFill>
-                  <pic:spPr>
-                    <a:xfrm>
-                      <a:off x="0" y="0"/>
-                      <a:ext cx="7523480" cy="2879725"/>
-                    </a:xfrm>
-                    <a:prstGeom prst="rect">
-                      <a:avLst/>
-                    </a:prstGeom>
-                  </pic:spPr>
-                </pic:pic>
-              </a:graphicData>
-            </a:graphic>
-            <wp14:sizeRelH relativeFrom="margin">
-              <wp14:pctWidth>0</wp14:pctWidth>
-            </wp14:sizeRelH>
-            <wp14:sizeRelV relativeFrom="margin">
-              <wp14:pctHeight>0</wp14:pctHeight>
-            </wp14:sizeRelV>
-          </wp:anchor>
-        </w:drawing>
-      </w:r>
+      <w:pPr>
+        <w:spacing w:line="480" w:lineRule="auto"/>
+        <w:ind w:firstLine="720"/>
+        <w:rPr>
+          <w:sz w:val="24"/>
+          <w:szCs w:val="24"/>
+        </w:rPr>
+      </w:pPr>
     </w:p>
     <w:sectPr>
-      <w:headerReference w:type="default" r:id="rId14"/>
+      <w:headerReference w:type="default" r:id="rId7"/>
       <w:pgSz w:w="12240" w:h="15840"/>
       <w:pgMar w:top="1440" w:right="1440" w:bottom="1440" w:left="1440" w:header="720" w:footer="720" w:gutter="0"/>
       <w:cols w:space="720"/>
@@ -397,7 +448,12 @@
     </w:r>
     <w:r>
       <w:tab/>
-      <w:t>May 30, 2025</w:t>
+    </w:r>
+    <w:r>
+      <w:t>June 8</w:t>
+    </w:r>
+    <w:r>
+      <w:t>, 2025</w:t>
     </w:r>
   </w:p>
 </w:hdr>

</xml_diff>